<commit_message>
new sprint planning and research doc progress
</commit_message>
<xml_diff>
--- a/Project documentation/1. Analysis/Frontend Testing Libraries.docx
+++ b/Project documentation/1. Analysis/Frontend Testing Libraries.docx
@@ -32,6 +32,9 @@
         <w:pStyle w:val="Title"/>
         <w:spacing w:line="276" w:lineRule="auto"/>
       </w:pPr>
+      <w:r>
+        <w:t>Review</w:t>
+      </w:r>
     </w:p>
     <w:p>
       <w:pPr>
@@ -223,39 +226,15 @@
         <w:spacing w:line="276" w:lineRule="auto"/>
       </w:pPr>
       <w:r>
-        <w:t>Common testing problems</w:t>
-      </w:r>
-    </w:p>
-    <w:p>
-      <w:r>
-        <w:t xml:space="preserve">Changing UI – upgrades to </w:t>
-      </w:r>
-      <w:r>
-        <w:t>core libraries or their components requires quick response and test updates too.</w:t>
-      </w:r>
-    </w:p>
-    <w:p>
-      <w:r>
-        <w:t>Flaky tests</w:t>
-      </w:r>
-    </w:p>
-    <w:p>
-      <w:r>
-        <w:t>Execution duration</w:t>
-      </w:r>
-    </w:p>
-    <w:p>
-      <w:r>
-        <w:t>Mocking</w:t>
+        <w:t>Testing tools</w:t>
       </w:r>
     </w:p>
     <w:p>
       <w:pPr>
-        <w:pStyle w:val="Heading1"/>
-        <w:spacing w:line="276" w:lineRule="auto"/>
+        <w:pStyle w:val="Heading3"/>
       </w:pPr>
       <w:r>
-        <w:t>Testing tools</w:t>
+        <w:t>Unit testing</w:t>
       </w:r>
     </w:p>
     <w:p>
@@ -436,7 +415,6 @@
         <w:rPr>
           <w:noProof/>
         </w:rPr>
-        <w:lastRenderedPageBreak/>
         <w:drawing>
           <wp:inline distT="0" distB="0" distL="0" distR="0" wp14:anchorId="33AB791D" wp14:editId="6E03213B">
             <wp:extent cx="5486400" cy="1638300"/>
@@ -462,6 +440,7 @@
           <w:bCs/>
           <w:noProof/>
         </w:rPr>
+        <w:lastRenderedPageBreak/>
         <w:drawing>
           <wp:inline distT="0" distB="0" distL="0" distR="0" wp14:anchorId="0B183EB2" wp14:editId="1238FD64">
             <wp:extent cx="236220" cy="236220"/>
@@ -732,7 +711,15 @@
         <w:t xml:space="preserve"> </w:t>
       </w:r>
       <w:r>
-        <w:t xml:space="preserve">– is another reasonable option as the entire frontend is run via Vite, thus, sharing one pipeline (action), same plugins and </w:t>
+        <w:t xml:space="preserve">– is another reasonable option as the entire frontend is run via </w:t>
+      </w:r>
+      <w:proofErr w:type="spellStart"/>
+      <w:r>
+        <w:t>Vite</w:t>
+      </w:r>
+      <w:proofErr w:type="spellEnd"/>
+      <w:r>
+        <w:t xml:space="preserve">, thus, sharing one pipeline (action), same plugins and </w:t>
       </w:r>
       <w:r>
         <w:t>vite.config.js.</w:t>
@@ -762,15 +749,16 @@
       </w:r>
     </w:p>
     <w:p>
+      <w:pPr>
+        <w:pStyle w:val="Heading3"/>
+      </w:pPr>
       <w:r>
-        <w:lastRenderedPageBreak/>
-        <w:t>Next, to unit tests it is important to have End-to-end (</w:t>
+        <w:t>End-to-end testing</w:t>
       </w:r>
+    </w:p>
+    <w:p>
       <w:r>
-        <w:t>E2E</w:t>
-      </w:r>
-      <w:r>
-        <w:t xml:space="preserve">) testing where real user scenarios could be automated for frequent rapid testing. E2E </w:t>
+        <w:t xml:space="preserve">Next, to unit tests it is important to have End-to-end (E2E) testing where real user scenarios could be automated for frequent rapid testing. E2E </w:t>
       </w:r>
       <w:r>
         <w:t>test</w:t>
@@ -803,7 +791,11 @@
         <w:t xml:space="preserve">t is wise to automate E2E testing and with the right tools it can be integrated in the </w:t>
       </w:r>
       <w:r>
-        <w:t>pipelines (actions) to run each time there are changes to the repository. There are many E2E frontend testing frameworks, several of them are analysed below:</w:t>
+        <w:t xml:space="preserve">pipelines (actions) to run each time there are changes </w:t>
+      </w:r>
+      <w:r>
+        <w:lastRenderedPageBreak/>
+        <w:t>to the repository. There are many E2E frontend testing frameworks, several of them are analysed below:</w:t>
       </w:r>
     </w:p>
     <w:p>
@@ -812,7 +804,7 @@
       </w:pPr>
       <w:r>
         <w:pict w14:anchorId="0451FAA6">
-          <v:shape id="Picture 8" o:spid="_x0000_i1044" type="#_x0000_t75" alt="Cypress.io Logos &amp; Brand Assets | Brandfetch" style="width:14pt;height:14pt;visibility:visible;mso-wrap-style:square">
+          <v:shape id="Picture 8" o:spid="_x0000_i1027" type="#_x0000_t75" alt="Cypress.io Logos &amp; Brand Assets | Brandfetch" style="width:14pt;height:14pt;visibility:visible;mso-wrap-style:square">
             <v:imagedata r:id="rId33" o:title="Cypress"/>
           </v:shape>
         </w:pict>
@@ -884,7 +876,7 @@
       </w:pPr>
       <w:r>
         <w:pict w14:anchorId="2B4132C9">
-          <v:shape id="Picture 9" o:spid="_x0000_i1047" type="#_x0000_t75" alt="Cross-Browser End-to-End Testing Framework | TestСafe" style="width:14pt;height:14pt;visibility:visible;mso-wrap-style:square" o:bullet="t">
+          <v:shape id="Picture 9" o:spid="_x0000_i1028" type="#_x0000_t75" alt="Cross-Browser End-to-End Testing Framework | TestСafe" style="width:14pt;height:14pt;visibility:visible;mso-wrap-style:square" o:bullet="t">
             <v:imagedata r:id="rId39" o:title="Cross-Browser End-to-End Testing Framework | TestСafe"/>
           </v:shape>
         </w:pict>
@@ -892,6 +884,7 @@
       <w:r>
         <w:t xml:space="preserve"> </w:t>
       </w:r>
+      <w:proofErr w:type="spellStart"/>
       <w:r>
         <w:rPr>
           <w:b/>
@@ -899,6 +892,7 @@
         </w:rPr>
         <w:t>TestCafe</w:t>
       </w:r>
+      <w:proofErr w:type="spellEnd"/>
       <w:r>
         <w:t xml:space="preserve"> </w:t>
       </w:r>
@@ -906,10 +900,22 @@
         <w:t xml:space="preserve">- </w:t>
       </w:r>
       <w:r>
-        <w:t xml:space="preserve">is another open source JavaScript test automation framework suitable for E2E testing. It does not have </w:t>
+        <w:t xml:space="preserve">is another </w:t>
       </w:r>
       <w:r>
-        <w:t>its own window for debugging like cypress, but provides the Live Mode feature</w:t>
+        <w:t>open-source</w:t>
+      </w:r>
+      <w:r>
+        <w:t xml:space="preserve"> JavaScript test automation framework suitable for E2E testing. It does not have </w:t>
+      </w:r>
+      <w:r>
+        <w:t xml:space="preserve">its own window for debugging like </w:t>
+      </w:r>
+      <w:r>
+        <w:t>cypress but</w:t>
+      </w:r>
+      <w:r>
+        <w:t xml:space="preserve"> provides the Live Mode feature</w:t>
       </w:r>
       <w:r>
         <w:t xml:space="preserve"> to visualize and help </w:t>
@@ -1037,11 +1043,7 @@
         <w:t>, on the non-selenium ones interact directly.</w:t>
       </w:r>
       <w:r>
-        <w:t xml:space="preserve"> In example, selenium based E2E tools will allow multi-tabbing of the browser. However, tests that require leaving </w:t>
-      </w:r>
-      <w:r>
-        <w:lastRenderedPageBreak/>
-        <w:t xml:space="preserve">an application should be avoided for most cases as it adds complexity and may lead to possible test instabilities. </w:t>
+        <w:t xml:space="preserve"> In example, selenium based E2E tools will allow multi-tabbing of the browser. However, tests that require leaving an application should be avoided for most cases as it adds complexity and may lead to possible test instabilities. </w:t>
       </w:r>
       <w:r>
         <w:t>Here are some of the advantages and disadvantages of using Selenium.</w:t>
@@ -1055,10 +1057,11 @@
         <w:rPr>
           <w:noProof/>
         </w:rPr>
+        <w:lastRenderedPageBreak/>
         <w:drawing>
-          <wp:inline distT="0" distB="0" distL="0" distR="0" wp14:anchorId="79790373" wp14:editId="294BD875">
-            <wp:extent cx="5486400" cy="1716405"/>
-            <wp:effectExtent l="0" t="0" r="0" b="55245"/>
+          <wp:inline distT="0" distB="0" distL="0" distR="0" wp14:anchorId="79790373" wp14:editId="68250916">
+            <wp:extent cx="5486400" cy="1670050"/>
+            <wp:effectExtent l="0" t="0" r="0" b="63500"/>
             <wp:docPr id="17" name="Diagram 17"/>
             <wp:cNvGraphicFramePr/>
             <a:graphic xmlns:a="http://schemas.openxmlformats.org/drawingml/2006/main">
@@ -1079,10 +1082,10 @@
           <w:noProof/>
         </w:rPr>
         <w:drawing>
-          <wp:inline distT="0" distB="0" distL="0" distR="0" wp14:anchorId="2545E071" wp14:editId="4061412F">
+          <wp:inline distT="0" distB="0" distL="0" distR="0" wp14:anchorId="2471A5D0" wp14:editId="376AE64B">
             <wp:extent cx="184150" cy="184150"/>
             <wp:effectExtent l="0" t="0" r="6350" b="6350"/>
-            <wp:docPr id="20" name="Picture 20" descr="A green and white logo&#10;&#10;Description automatically generated with medium confidence"/>
+            <wp:docPr id="9" name="Picture 9" descr="Playwright (@playwrightweb) / Twitter"/>
             <wp:cNvGraphicFramePr>
               <a:graphicFrameLocks xmlns:a="http://schemas.openxmlformats.org/drawingml/2006/main" noChangeAspect="1"/>
             </wp:cNvGraphicFramePr>
@@ -1090,7 +1093,7 @@
               <a:graphicData uri="http://schemas.openxmlformats.org/drawingml/2006/picture">
                 <pic:pic xmlns:pic="http://schemas.openxmlformats.org/drawingml/2006/picture">
                   <pic:nvPicPr>
-                    <pic:cNvPr id="20" name="Picture 20" descr="A green and white logo&#10;&#10;Description automatically generated with medium confidence"/>
+                    <pic:cNvPr id="0" name="Picture 10" descr="Playwright (@playwrightweb) / Twitter"/>
                     <pic:cNvPicPr>
                       <a:picLocks noChangeAspect="1" noChangeArrowheads="1"/>
                     </pic:cNvPicPr>
@@ -1109,7 +1112,7 @@
                     </a:stretch>
                   </pic:blipFill>
                   <pic:spPr bwMode="auto">
-                    <a:xfrm>
+                    <a:xfrm flipH="1">
                       <a:off x="0" y="0"/>
                       <a:ext cx="184150" cy="184150"/>
                     </a:xfrm>
@@ -1135,40 +1138,29 @@
           <w:b/>
           <w:bCs/>
         </w:rPr>
-        <w:t>Testsigma</w:t>
+        <w:t>Playwrigh</w:t>
       </w:r>
       <w:r>
-        <w:t xml:space="preserve"> - </w:t>
+        <w:rPr>
+          <w:b/>
+          <w:bCs/>
+        </w:rPr>
+        <w:t>t</w:t>
       </w:r>
       <w:r>
-        <w:t xml:space="preserve">is a </w:t>
+        <w:t xml:space="preserve"> </w:t>
       </w:r>
       <w:r>
-        <w:t>fully customizable platform</w:t>
+        <w:t>–</w:t>
       </w:r>
       <w:r>
-        <w:t xml:space="preserve"> for automated E2E testing. </w:t>
+        <w:t xml:space="preserve"> </w:t>
       </w:r>
       <w:r>
-        <w:t xml:space="preserve">It has an </w:t>
+        <w:t xml:space="preserve">is an automation framework best fit for E2E testing. It is owned and maintained by Microsoft and is a fork from Puppeteer (another famous testing tool). </w:t>
       </w:r>
       <w:r>
-        <w:t>AI-</w:t>
-      </w:r>
-      <w:r>
-        <w:t>d</w:t>
-      </w:r>
-      <w:r>
-        <w:t xml:space="preserve">riven </w:t>
-      </w:r>
-      <w:r>
-        <w:t>m</w:t>
-      </w:r>
-      <w:r>
-        <w:t>aintenance</w:t>
-      </w:r>
-      <w:r>
-        <w:t>…..</w:t>
+        <w:t>It is gaining attention due to its focus on testers and developers, thus also made this list.</w:t>
       </w:r>
     </w:p>
     <w:p>
@@ -1180,9 +1172,9 @@
           <w:noProof/>
         </w:rPr>
         <w:drawing>
-          <wp:inline distT="0" distB="0" distL="0" distR="0" wp14:anchorId="05FC78C2" wp14:editId="271BA12B">
-            <wp:extent cx="5486400" cy="1716405"/>
-            <wp:effectExtent l="0" t="0" r="0" b="55245"/>
+          <wp:inline distT="0" distB="0" distL="0" distR="0" wp14:anchorId="05FC78C2" wp14:editId="50F8020E">
+            <wp:extent cx="5486400" cy="1549400"/>
+            <wp:effectExtent l="0" t="0" r="0" b="50800"/>
             <wp:docPr id="16" name="Diagram 16"/>
             <wp:cNvGraphicFramePr/>
             <a:graphic xmlns:a="http://schemas.openxmlformats.org/drawingml/2006/main">
@@ -1200,6 +1192,74 @@
         <w:spacing w:line="276" w:lineRule="auto"/>
       </w:pPr>
       <w:r>
+        <w:t>Common testing problems</w:t>
+      </w:r>
+    </w:p>
+    <w:p>
+      <w:r>
+        <w:t>Below are some testing challenges that arose during the course of the internship and are generally common in frontend testing:</w:t>
+      </w:r>
+    </w:p>
+    <w:p>
+      <w:r>
+        <w:rPr>
+          <w:b/>
+          <w:bCs/>
+        </w:rPr>
+        <w:t>Changing UI</w:t>
+      </w:r>
+      <w:r>
+        <w:t xml:space="preserve"> – upgrades to core libraries or their components requires quick response and test updates too.</w:t>
+      </w:r>
+    </w:p>
+    <w:p>
+      <w:r>
+        <w:rPr>
+          <w:b/>
+          <w:bCs/>
+        </w:rPr>
+        <w:t>Flaky tests</w:t>
+      </w:r>
+      <w:r>
+        <w:t xml:space="preserve"> – are the ones that sometimes fail, sometimes pass, they cause pipeline instabilities. Typically, they are appearing when small mistakes are made in the codebase, not waiting till asynchronous action is completed, is a common example. </w:t>
+      </w:r>
+    </w:p>
+    <w:p>
+      <w:r>
+        <w:rPr>
+          <w:b/>
+          <w:bCs/>
+        </w:rPr>
+        <w:t>Execution duration</w:t>
+      </w:r>
+      <w:r>
+        <w:t xml:space="preserve"> – E2E can be time expensive especially when covering all possible user journeys. Best practice it to cover only the most important paths but not all edge cases (use integration or unit tests for them instead as they are faster).</w:t>
+      </w:r>
+    </w:p>
+    <w:p>
+      <w:r>
+        <w:rPr>
+          <w:b/>
+          <w:bCs/>
+        </w:rPr>
+        <w:t>Mocking</w:t>
+      </w:r>
+      <w:r>
+        <w:t xml:space="preserve"> – can be time consuming too, especially if some components rely on multiple data sources from outside providers. To render the full DOM and all components correctly Drieam uses Testing Library designed for React to help imitate user interactions in real browsers. This way, some load is taken of the Cypress E2E tests.</w:t>
+      </w:r>
+    </w:p>
+    <w:p>
+      <w:r>
+        <w:t>To help prevent and manage these problems better it is important to choose the testing libraries that match the code base, the application needs and are developer friendly.</w:t>
+      </w:r>
+    </w:p>
+    <w:p>
+      <w:pPr>
+        <w:pStyle w:val="Heading1"/>
+        <w:spacing w:line="276" w:lineRule="auto"/>
+      </w:pPr>
+      <w:r>
+        <w:lastRenderedPageBreak/>
         <w:t>Conclusion</w:t>
       </w:r>
     </w:p>
@@ -1212,7 +1272,13 @@
         </w:numPr>
       </w:pPr>
       <w:r>
-        <w:t xml:space="preserve">Nowadays, most unit test frameworks can do the job well, the choice is either a personal preference or simply the one that is most popular and matches best with the rest of the test suite…. Or sth like that </w:t>
+        <w:t xml:space="preserve">Nowadays, most test frameworks can do the job well, the choice is either a personal preference or simply the one that is most popular and matches best with the rest of the </w:t>
+      </w:r>
+      <w:r>
+        <w:t>set up.</w:t>
+      </w:r>
+      <w:r>
+        <w:t xml:space="preserve"> </w:t>
       </w:r>
     </w:p>
     <w:p>
@@ -1224,7 +1290,37 @@
         </w:numPr>
       </w:pPr>
       <w:r>
-        <w:t>The price of flexibility is complexity, keeping it simple is a challenge</w:t>
+        <w:t xml:space="preserve">It is rather overwhelming to know which tools to choose as some like Selenium and Jest have been there long enough and are well established. However, the newer tools often are better designed </w:t>
+      </w:r>
+      <w:r>
+        <w:t xml:space="preserve">with </w:t>
+      </w:r>
+      <w:r>
+        <w:t>developers</w:t>
+      </w:r>
+      <w:r>
+        <w:t xml:space="preserve"> in mind, they can offer easier set up, simpler</w:t>
+      </w:r>
+      <w:r>
+        <w:t xml:space="preserve"> syntax and </w:t>
+      </w:r>
+      <w:r>
+        <w:t>new reporting options. Some tools have a wide coverage, multi-language support and wide integration options. In the end, t</w:t>
+      </w:r>
+      <w:r>
+        <w:t>he price of flexibility is complexity, keeping it simple</w:t>
+      </w:r>
+      <w:r>
+        <w:t xml:space="preserve"> can become </w:t>
+      </w:r>
+      <w:r>
+        <w:t>a challenge</w:t>
+      </w:r>
+      <w:r>
+        <w:t xml:space="preserve">. </w:t>
+      </w:r>
+      <w:r>
+        <w:t xml:space="preserve">But keeping test simple, fast and stable is still the ultimate goal of developers and testers. </w:t>
       </w:r>
     </w:p>
     <w:p>
@@ -1236,13 +1332,49 @@
         </w:numPr>
       </w:pPr>
       <w:r>
-        <w:t xml:space="preserve">Many more like </w:t>
+        <w:t>Thus, after trying out and seeing the efficiency of</w:t>
+      </w:r>
+      <w:r>
+        <w:t xml:space="preserve"> Cypress,</w:t>
+      </w:r>
+      <w:r>
+        <w:t xml:space="preserve"> Jest and </w:t>
+      </w:r>
+      <w:r>
+        <w:t xml:space="preserve">React </w:t>
+      </w:r>
+      <w:r>
+        <w:t xml:space="preserve">Testing Library, </w:t>
+      </w:r>
+      <w:r>
+        <w:t xml:space="preserve">the student believes them </w:t>
+      </w:r>
+      <w:r>
+        <w:t xml:space="preserve">to be a good and well researched </w:t>
+      </w:r>
+      <w:r>
+        <w:t>choice of the company</w:t>
+      </w:r>
+      <w:r>
+        <w:t>.</w:t>
+      </w:r>
+      <w:r>
+        <w:t xml:space="preserve"> Perhaps, as the product develops, and its complexity grows there may be a need to add more to the testing suite. Luckily, </w:t>
+      </w:r>
+      <w:r>
+        <w:t>there are plenty of great options out there from the ones mentioned above to m</w:t>
+      </w:r>
+      <w:r>
+        <w:t xml:space="preserve">any more like </w:t>
       </w:r>
       <w:r>
         <w:t xml:space="preserve">QA wolf, </w:t>
       </w:r>
       <w:r>
-        <w:t>Playwright, Pupeteer, Storybook etc.</w:t>
+        <w:t>Puppeteer</w:t>
+      </w:r>
+      <w:r>
+        <w:t>, Storybook etc.</w:t>
       </w:r>
       <w:r>
         <w:br w:type="page"/>
@@ -1296,6 +1428,35 @@
               <w:r>
                 <w:fldChar w:fldCharType="separate"/>
               </w:r>
+              <w:r>
+                <w:rPr>
+                  <w:noProof/>
+                </w:rPr>
+                <w:t xml:space="preserve">Appel, R. (2020, September 10). </w:t>
+              </w:r>
+              <w:r>
+                <w:rPr>
+                  <w:i/>
+                  <w:iCs/>
+                  <w:noProof/>
+                </w:rPr>
+                <w:t>Unit Testing in TypeScript Code</w:t>
+              </w:r>
+              <w:r>
+                <w:rPr>
+                  <w:noProof/>
+                </w:rPr>
+                <w:t>. Retrieved from JetBrains blog: https://blog.jetbrains.com/dotnet/2020/09/10/unit-testing-in-typescript-code/</w:t>
+              </w:r>
+            </w:p>
+            <w:p>
+              <w:pPr>
+                <w:pStyle w:val="Bibliography"/>
+                <w:ind w:left="720" w:hanging="720"/>
+                <w:rPr>
+                  <w:noProof/>
+                </w:rPr>
+              </w:pPr>
               <w:r>
                 <w:rPr>
                   <w:noProof/>
@@ -1358,6 +1519,35 @@
                 <w:rPr>
                   <w:noProof/>
                 </w:rPr>
+                <w:t xml:space="preserve">Chatterjee, K. (2023, March 17). </w:t>
+              </w:r>
+              <w:r>
+                <w:rPr>
+                  <w:i/>
+                  <w:iCs/>
+                  <w:noProof/>
+                </w:rPr>
+                <w:t>Playwright Testing Tutorial - A Guide With Examples</w:t>
+              </w:r>
+              <w:r>
+                <w:rPr>
+                  <w:noProof/>
+                </w:rPr>
+                <w:t>. Retrieved from LambdaTest: https://www.lambdatest.com/playwright</w:t>
+              </w:r>
+            </w:p>
+            <w:p>
+              <w:pPr>
+                <w:pStyle w:val="Bibliography"/>
+                <w:ind w:left="720" w:hanging="720"/>
+                <w:rPr>
+                  <w:noProof/>
+                </w:rPr>
+              </w:pPr>
+              <w:r>
+                <w:rPr>
+                  <w:noProof/>
+                </w:rPr>
                 <w:t xml:space="preserve">G., A. (2022, June 7). </w:t>
               </w:r>
               <w:r>
@@ -1373,6 +1563,93 @@
                   <w:noProof/>
                 </w:rPr>
                 <w:t>. Retrieved from Medium: https://waresix.engineering/vitest-unit-testing-to-test-react-application-177ade1e6c1b</w:t>
+              </w:r>
+            </w:p>
+            <w:p>
+              <w:pPr>
+                <w:pStyle w:val="Bibliography"/>
+                <w:ind w:left="720" w:hanging="720"/>
+                <w:rPr>
+                  <w:noProof/>
+                </w:rPr>
+              </w:pPr>
+              <w:r>
+                <w:rPr>
+                  <w:noProof/>
+                </w:rPr>
+                <w:t xml:space="preserve">Jones, A. (2020, September 14). </w:t>
+              </w:r>
+              <w:r>
+                <w:rPr>
+                  <w:i/>
+                  <w:iCs/>
+                  <w:noProof/>
+                </w:rPr>
+                <w:t>Front End Automation Testing Tools</w:t>
+              </w:r>
+              <w:r>
+                <w:rPr>
+                  <w:noProof/>
+                </w:rPr>
+                <w:t>. Retrieved from applitools: https://applitools.com/blog/2020-front-end-automation-testing/</w:t>
+              </w:r>
+            </w:p>
+            <w:p>
+              <w:pPr>
+                <w:pStyle w:val="Bibliography"/>
+                <w:ind w:left="720" w:hanging="720"/>
+                <w:rPr>
+                  <w:noProof/>
+                </w:rPr>
+              </w:pPr>
+              <w:r>
+                <w:rPr>
+                  <w:noProof/>
+                </w:rPr>
+                <w:t xml:space="preserve">Katalon Inc. (2023). </w:t>
+              </w:r>
+              <w:r>
+                <w:rPr>
+                  <w:i/>
+                  <w:iCs/>
+                  <w:noProof/>
+                </w:rPr>
+                <w:t>Top 10 Best End-to-End Testing Tools and Frameworks</w:t>
+              </w:r>
+              <w:r>
+                <w:rPr>
+                  <w:noProof/>
+                </w:rPr>
+                <w:t>. Retrieved from Katalon Insights : https://katalon.com/resources-center/blog/end-to-end-e2e-testing-tools-frameworks</w:t>
+              </w:r>
+            </w:p>
+            <w:p>
+              <w:pPr>
+                <w:pStyle w:val="Bibliography"/>
+                <w:ind w:left="720" w:hanging="720"/>
+                <w:rPr>
+                  <w:noProof/>
+                </w:rPr>
+              </w:pPr>
+              <w:r>
+                <w:rPr>
+                  <w:noProof/>
+                </w:rPr>
+                <w:t xml:space="preserve">Rajendran, A. K. (2020, June 28). </w:t>
+              </w:r>
+              <w:r>
+                <w:rPr>
+                  <w:i/>
+                  <w:iCs/>
+                  <w:noProof/>
+                </w:rPr>
+                <w:t>Which E2E testing framework to use for JS-based client applications?</w:t>
+              </w:r>
+              <w:r>
+                <w:rPr>
+                  <w:noProof/>
+                </w:rPr>
+                <w:t xml:space="preserve"> Retrieved from Medium: https://aswinkumar4018.medium.com/which-e2e-testing-framework-to-use-for-js-based-client-applications-fbcac9aab680</w:t>
               </w:r>
             </w:p>
             <w:p>
@@ -1445,6 +1722,35 @@
                 <w:rPr>
                   <w:noProof/>
                 </w:rPr>
+                <w:t xml:space="preserve">testing-library documentation. (2018-2023). </w:t>
+              </w:r>
+              <w:r>
+                <w:rPr>
+                  <w:i/>
+                  <w:iCs/>
+                  <w:noProof/>
+                </w:rPr>
+                <w:t>React Testing Library</w:t>
+              </w:r>
+              <w:r>
+                <w:rPr>
+                  <w:noProof/>
+                </w:rPr>
+                <w:t>. Retrieved from Testing Library: https://testing-library.com/docs/react-testing-library/intro/</w:t>
+              </w:r>
+            </w:p>
+            <w:p>
+              <w:pPr>
+                <w:pStyle w:val="Bibliography"/>
+                <w:ind w:left="720" w:hanging="720"/>
+                <w:rPr>
+                  <w:noProof/>
+                </w:rPr>
+              </w:pPr>
+              <w:r>
+                <w:rPr>
+                  <w:noProof/>
+                </w:rPr>
                 <w:t xml:space="preserve">Vitest guide. (2023, March 5). </w:t>
               </w:r>
               <w:r>
@@ -1481,11 +1787,208 @@
     </w:sdt>
     <w:p>
       <w:pPr>
+        <w:spacing w:line="264" w:lineRule="auto"/>
+        <w:jc w:val="left"/>
+      </w:pPr>
+      <w:r>
+        <w:br w:type="page"/>
+      </w:r>
+    </w:p>
+    <w:p>
+      <w:pPr>
+        <w:pStyle w:val="Heading1"/>
+      </w:pPr>
+      <w:r>
+        <w:lastRenderedPageBreak/>
+        <w:t>Appendix A</w:t>
+      </w:r>
+    </w:p>
+    <w:p>
+      <w:pPr>
         <w:spacing w:line="276" w:lineRule="auto"/>
       </w:pPr>
+      <w:r>
+        <w:t xml:space="preserve">The tables below compare the know test frameworks based on a set of characteristics. </w:t>
+      </w:r>
+      <w:r>
+        <w:rPr>
+          <w:noProof/>
+        </w:rPr>
+        <w:drawing>
+          <wp:inline distT="0" distB="0" distL="0" distR="0" wp14:anchorId="79225DC3" wp14:editId="72959834">
+            <wp:extent cx="5118100" cy="3498850"/>
+            <wp:effectExtent l="0" t="0" r="6350" b="6350"/>
+            <wp:docPr id="8" name="Picture 8" descr="Table of testing framework features"/>
+            <wp:cNvGraphicFramePr>
+              <a:graphicFrameLocks xmlns:a="http://schemas.openxmlformats.org/drawingml/2006/main" noChangeAspect="1"/>
+            </wp:cNvGraphicFramePr>
+            <a:graphic xmlns:a="http://schemas.openxmlformats.org/drawingml/2006/main">
+              <a:graphicData uri="http://schemas.openxmlformats.org/drawingml/2006/picture">
+                <pic:pic xmlns:pic="http://schemas.openxmlformats.org/drawingml/2006/picture">
+                  <pic:nvPicPr>
+                    <pic:cNvPr id="0" name="Picture 5" descr="Table of testing framework features"/>
+                    <pic:cNvPicPr>
+                      <a:picLocks noChangeAspect="1" noChangeArrowheads="1"/>
+                    </pic:cNvPicPr>
+                  </pic:nvPicPr>
+                  <pic:blipFill rotWithShape="1">
+                    <a:blip r:embed="rId57">
+                      <a:extLst>
+                        <a:ext uri="{28A0092B-C50C-407E-A947-70E740481C1C}">
+                          <a14:useLocalDpi xmlns:a14="http://schemas.microsoft.com/office/drawing/2010/main" val="0"/>
+                        </a:ext>
+                      </a:extLst>
+                    </a:blip>
+                    <a:srcRect l="6713" t="2750" b="2560"/>
+                    <a:stretch/>
+                  </pic:blipFill>
+                  <pic:spPr bwMode="auto">
+                    <a:xfrm>
+                      <a:off x="0" y="0"/>
+                      <a:ext cx="5118100" cy="3498850"/>
+                    </a:xfrm>
+                    <a:prstGeom prst="rect">
+                      <a:avLst/>
+                    </a:prstGeom>
+                    <a:noFill/>
+                    <a:ln>
+                      <a:noFill/>
+                    </a:ln>
+                    <a:extLst>
+                      <a:ext uri="{53640926-AAD7-44D8-BBD7-CCE9431645EC}">
+                        <a14:shadowObscured xmlns:a14="http://schemas.microsoft.com/office/drawing/2010/main"/>
+                      </a:ext>
+                    </a:extLst>
+                  </pic:spPr>
+                </pic:pic>
+              </a:graphicData>
+            </a:graphic>
+          </wp:inline>
+        </w:drawing>
+      </w:r>
+    </w:p>
+    <w:p>
+      <w:pPr>
+        <w:rPr>
+          <w:sz w:val="18"/>
+          <w:szCs w:val="18"/>
+        </w:rPr>
+      </w:pPr>
+      <w:r>
+        <w:rPr>
+          <w:sz w:val="18"/>
+          <w:szCs w:val="18"/>
+        </w:rPr>
+        <w:t>Source:</w:t>
+      </w:r>
+      <w:r>
+        <w:rPr>
+          <w:sz w:val="18"/>
+          <w:szCs w:val="18"/>
+        </w:rPr>
+        <w:t xml:space="preserve"> </w:t>
+      </w:r>
+      <w:r>
+        <w:rPr>
+          <w:sz w:val="18"/>
+          <w:szCs w:val="18"/>
+        </w:rPr>
+        <w:t>https://raygun.com/blog/images/javascript-unit-testing-frameworks/compare-testing-frameworks.png</w:t>
+      </w:r>
+    </w:p>
+    <w:p>
+      <w:pPr>
+        <w:rPr>
+          <w:sz w:val="18"/>
+          <w:szCs w:val="18"/>
+        </w:rPr>
+      </w:pPr>
+    </w:p>
+    <w:p>
+      <w:pPr>
+        <w:spacing w:line="276" w:lineRule="auto"/>
+      </w:pPr>
+      <w:r>
+        <w:rPr>
+          <w:noProof/>
+        </w:rPr>
+        <w:drawing>
+          <wp:inline distT="0" distB="0" distL="0" distR="0" wp14:anchorId="11C3CF78" wp14:editId="403CB075">
+            <wp:extent cx="5807201" cy="3149600"/>
+            <wp:effectExtent l="0" t="0" r="3175" b="0"/>
+            <wp:docPr id="14" name="Picture 14" descr="A picture containing text, number, screenshot, font&#10;&#10;Description automatically generated"/>
+            <wp:cNvGraphicFramePr>
+              <a:graphicFrameLocks xmlns:a="http://schemas.openxmlformats.org/drawingml/2006/main" noChangeAspect="1"/>
+            </wp:cNvGraphicFramePr>
+            <a:graphic xmlns:a="http://schemas.openxmlformats.org/drawingml/2006/main">
+              <a:graphicData uri="http://schemas.openxmlformats.org/drawingml/2006/picture">
+                <pic:pic xmlns:pic="http://schemas.openxmlformats.org/drawingml/2006/picture">
+                  <pic:nvPicPr>
+                    <pic:cNvPr id="14" name="Picture 14" descr="A picture containing text, number, screenshot, font&#10;&#10;Description automatically generated"/>
+                    <pic:cNvPicPr>
+                      <a:picLocks noChangeAspect="1" noChangeArrowheads="1"/>
+                    </pic:cNvPicPr>
+                  </pic:nvPicPr>
+                  <pic:blipFill>
+                    <a:blip r:embed="rId58">
+                      <a:extLst>
+                        <a:ext uri="{28A0092B-C50C-407E-A947-70E740481C1C}">
+                          <a14:useLocalDpi xmlns:a14="http://schemas.microsoft.com/office/drawing/2010/main" val="0"/>
+                        </a:ext>
+                      </a:extLst>
+                    </a:blip>
+                    <a:srcRect/>
+                    <a:stretch>
+                      <a:fillRect/>
+                    </a:stretch>
+                  </pic:blipFill>
+                  <pic:spPr bwMode="auto">
+                    <a:xfrm>
+                      <a:off x="0" y="0"/>
+                      <a:ext cx="5812028" cy="3152218"/>
+                    </a:xfrm>
+                    <a:prstGeom prst="rect">
+                      <a:avLst/>
+                    </a:prstGeom>
+                    <a:noFill/>
+                    <a:ln>
+                      <a:noFill/>
+                    </a:ln>
+                  </pic:spPr>
+                </pic:pic>
+              </a:graphicData>
+            </a:graphic>
+          </wp:inline>
+        </w:drawing>
+      </w:r>
+    </w:p>
+    <w:p>
+      <w:pPr>
+        <w:spacing w:line="276" w:lineRule="auto"/>
+      </w:pPr>
+      <w:r>
+        <w:rPr>
+          <w:sz w:val="20"/>
+          <w:szCs w:val="20"/>
+        </w:rPr>
+        <w:t>Source:</w:t>
+      </w:r>
+      <w:r>
+        <w:t xml:space="preserve"> </w:t>
+      </w:r>
+      <w:r>
+        <w:rPr>
+          <w:sz w:val="20"/>
+          <w:szCs w:val="20"/>
+        </w:rPr>
+        <w:t>https://miro.medium.com/v2/resize:fit:2000/format:webp/1*I2X-aBITwXcar5_y1Effkw.png</w:t>
+      </w:r>
+      <w:r>
+        <w:t xml:space="preserve"> </w:t>
+      </w:r>
     </w:p>
     <w:sectPr>
-      <w:footerReference w:type="default" r:id="rId57"/>
+      <w:footerReference w:type="default" r:id="rId59"/>
       <w:pgSz w:w="12240" w:h="15840"/>
       <w:pgMar w:top="993" w:right="1800" w:bottom="709" w:left="1800" w:header="720" w:footer="720" w:gutter="0"/>
       <w:pgNumType w:start="0"/>
@@ -1601,14 +2104,14 @@
         <v:path o:extrusionok="f" gradientshapeok="t" o:connecttype="rect"/>
         <o:lock v:ext="edit" aspectratio="t"/>
       </v:shapetype>
-      <v:shape id="_x0000_i1138" type="#_x0000_t75" alt="Cross-Browser End-to-End Testing Framework | TestСafe" style="width:187.5pt;height:187.5pt;visibility:visible;mso-wrap-style:square" o:bullet="t">
+      <v:shape id="_x0000_i1078" type="#_x0000_t75" alt="Cross-Browser End-to-End Testing Framework | TestСafe" style="width:187.5pt;height:187.5pt;visibility:visible;mso-wrap-style:square" o:bullet="t">
         <v:imagedata r:id="rId1" o:title="Cross-Browser End-to-End Testing Framework | TestСafe"/>
       </v:shape>
     </w:pict>
   </w:numPicBullet>
   <w:numPicBullet w:numPicBulletId="1">
     <w:pict>
-      <v:shape id="_x0000_i1139" type="#_x0000_t75" alt="Cypress.io Logos &amp; Brand Assets | Brandfetch" style="width:14pt;height:14pt;visibility:visible;mso-wrap-style:square" o:bullet="t">
+      <v:shape id="_x0000_i1079" type="#_x0000_t75" alt="Cypress.io Logos &amp; Brand Assets | Brandfetch" style="width:14pt;height:14pt;visibility:visible;mso-wrap-style:square" o:bullet="t">
         <v:imagedata r:id="rId2" o:title="Cypress"/>
       </v:shape>
     </w:pict>
@@ -2563,7 +3066,6 @@
     <w:next w:val="Normal"/>
     <w:link w:val="Heading3Char"/>
     <w:uiPriority w:val="9"/>
-    <w:semiHidden/>
     <w:unhideWhenUsed/>
     <w:qFormat/>
     <w:rsid w:val="002554CD"/>
@@ -2892,7 +3394,6 @@
     <w:basedOn w:val="DefaultParagraphFont"/>
     <w:link w:val="Heading3"/>
     <w:uiPriority w:val="9"/>
-    <w:semiHidden/>
     <w:rsid w:val="00C6554A"/>
     <w:rPr>
       <w:rFonts w:asciiTheme="majorHAnsi" w:eastAsiaTheme="majorEastAsia" w:hAnsiTheme="majorHAnsi" w:cstheme="majorBidi"/>
@@ -12823,10 +13324,24 @@
     <dgm:pt modelId="{1A64115B-3A53-47C6-8719-D075BAB263CC}" type="parTrans" cxnId="{1624E859-A38B-4566-AF6E-DAA2ADC5EC61}">
       <dgm:prSet/>
       <dgm:spPr/>
+      <dgm:t>
+        <a:bodyPr/>
+        <a:lstStyle/>
+        <a:p>
+          <a:endParaRPr lang="en-GB"/>
+        </a:p>
+      </dgm:t>
     </dgm:pt>
     <dgm:pt modelId="{FC672765-7A89-46B8-B2DF-8D90C7F96EC1}" type="sibTrans" cxnId="{1624E859-A38B-4566-AF6E-DAA2ADC5EC61}">
       <dgm:prSet/>
       <dgm:spPr/>
+      <dgm:t>
+        <a:bodyPr/>
+        <a:lstStyle/>
+        <a:p>
+          <a:endParaRPr lang="en-GB"/>
+        </a:p>
+      </dgm:t>
     </dgm:pt>
     <dgm:pt modelId="{F62E6B30-35BD-475B-BBA5-E8CDB18F1126}">
       <dgm:prSet phldrT="[Text]"/>
@@ -12837,7 +13352,7 @@
         <a:p>
           <a:r>
             <a:rPr lang="en-GB"/>
-            <a:t>Support of multiple languages </a:t>
+            <a:t>Support of multiple languages</a:t>
           </a:r>
         </a:p>
       </dgm:t>
@@ -12845,10 +13360,24 @@
     <dgm:pt modelId="{EF262F9E-6322-45BE-84B1-A77960B16D74}" type="parTrans" cxnId="{CA2832E1-9468-48FE-BE88-70E408494B7B}">
       <dgm:prSet/>
       <dgm:spPr/>
+      <dgm:t>
+        <a:bodyPr/>
+        <a:lstStyle/>
+        <a:p>
+          <a:endParaRPr lang="en-GB"/>
+        </a:p>
+      </dgm:t>
     </dgm:pt>
     <dgm:pt modelId="{7C386C0E-10E9-4D1D-8C19-FA011AE795F5}" type="sibTrans" cxnId="{CA2832E1-9468-48FE-BE88-70E408494B7B}">
       <dgm:prSet/>
       <dgm:spPr/>
+      <dgm:t>
+        <a:bodyPr/>
+        <a:lstStyle/>
+        <a:p>
+          <a:endParaRPr lang="en-GB"/>
+        </a:p>
+      </dgm:t>
     </dgm:pt>
     <dgm:pt modelId="{9B746E5E-C00D-4DAE-8026-DF789A14EB14}">
       <dgm:prSet phldrT="[Text]"/>
@@ -12867,10 +13396,24 @@
     <dgm:pt modelId="{819AC859-99EF-4026-A786-F9A743B25593}" type="parTrans" cxnId="{4CF3F6A4-50DA-4D80-9F02-F553ED085180}">
       <dgm:prSet/>
       <dgm:spPr/>
+      <dgm:t>
+        <a:bodyPr/>
+        <a:lstStyle/>
+        <a:p>
+          <a:endParaRPr lang="en-GB"/>
+        </a:p>
+      </dgm:t>
     </dgm:pt>
     <dgm:pt modelId="{38C7AAB9-7E77-43C9-834E-0D949C75F988}" type="sibTrans" cxnId="{4CF3F6A4-50DA-4D80-9F02-F553ED085180}">
       <dgm:prSet/>
       <dgm:spPr/>
+      <dgm:t>
+        <a:bodyPr/>
+        <a:lstStyle/>
+        <a:p>
+          <a:endParaRPr lang="en-GB"/>
+        </a:p>
+      </dgm:t>
     </dgm:pt>
     <dgm:pt modelId="{33F59E60-D5A3-44DA-B556-2CBC6FCDBC01}">
       <dgm:prSet phldrT="[Text]"/>
@@ -12889,10 +13432,24 @@
     <dgm:pt modelId="{D73405F2-78D1-456C-B223-9AF2D29C346B}" type="parTrans" cxnId="{7D3D9135-E80F-4A77-ACE7-3B6375E47A3C}">
       <dgm:prSet/>
       <dgm:spPr/>
+      <dgm:t>
+        <a:bodyPr/>
+        <a:lstStyle/>
+        <a:p>
+          <a:endParaRPr lang="en-GB"/>
+        </a:p>
+      </dgm:t>
     </dgm:pt>
     <dgm:pt modelId="{46E98754-3E18-4FD7-A8A0-5EDEE9B08930}" type="sibTrans" cxnId="{7D3D9135-E80F-4A77-ACE7-3B6375E47A3C}">
       <dgm:prSet/>
       <dgm:spPr/>
+      <dgm:t>
+        <a:bodyPr/>
+        <a:lstStyle/>
+        <a:p>
+          <a:endParaRPr lang="en-GB"/>
+        </a:p>
+      </dgm:t>
     </dgm:pt>
     <dgm:pt modelId="{FA37110B-91A6-4D77-B6DA-F21599CD2532}">
       <dgm:prSet phldrT="[Text]"/>
@@ -12911,10 +13468,24 @@
     <dgm:pt modelId="{C020472B-91A0-4809-AAFF-8AE04E0A3A15}" type="parTrans" cxnId="{1718D117-4D86-4DBA-974F-6418C110A8DD}">
       <dgm:prSet/>
       <dgm:spPr/>
+      <dgm:t>
+        <a:bodyPr/>
+        <a:lstStyle/>
+        <a:p>
+          <a:endParaRPr lang="en-GB"/>
+        </a:p>
+      </dgm:t>
     </dgm:pt>
     <dgm:pt modelId="{B9ED1284-513D-4EE7-9D52-3888331D7131}" type="sibTrans" cxnId="{1718D117-4D86-4DBA-974F-6418C110A8DD}">
       <dgm:prSet/>
       <dgm:spPr/>
+      <dgm:t>
+        <a:bodyPr/>
+        <a:lstStyle/>
+        <a:p>
+          <a:endParaRPr lang="en-GB"/>
+        </a:p>
+      </dgm:t>
     </dgm:pt>
     <dgm:pt modelId="{B16BD036-96ED-40AE-8423-B2D49268A01F}">
       <dgm:prSet/>
@@ -12934,10 +13505,24 @@
     <dgm:pt modelId="{CB03152D-9028-4A0A-8499-756419F6EF6A}" type="parTrans" cxnId="{24D17004-21B2-4E27-B2F7-8BE51128CD01}">
       <dgm:prSet/>
       <dgm:spPr/>
+      <dgm:t>
+        <a:bodyPr/>
+        <a:lstStyle/>
+        <a:p>
+          <a:endParaRPr lang="en-GB"/>
+        </a:p>
+      </dgm:t>
     </dgm:pt>
     <dgm:pt modelId="{F97BC8A7-9198-4C5E-9861-1612DFADADA1}" type="sibTrans" cxnId="{24D17004-21B2-4E27-B2F7-8BE51128CD01}">
       <dgm:prSet/>
       <dgm:spPr/>
+      <dgm:t>
+        <a:bodyPr/>
+        <a:lstStyle/>
+        <a:p>
+          <a:endParaRPr lang="en-GB"/>
+        </a:p>
+      </dgm:t>
     </dgm:pt>
     <dgm:pt modelId="{64B9A61A-C45B-4186-B149-1A7D23245FF3}">
       <dgm:prSet/>
@@ -12956,10 +13541,24 @@
     <dgm:pt modelId="{48BA9C02-D3DC-487D-A05A-F8BCA498215A}" type="parTrans" cxnId="{A1C1E746-768E-4D74-B50C-4B1D7A66417D}">
       <dgm:prSet/>
       <dgm:spPr/>
+      <dgm:t>
+        <a:bodyPr/>
+        <a:lstStyle/>
+        <a:p>
+          <a:endParaRPr lang="en-GB"/>
+        </a:p>
+      </dgm:t>
     </dgm:pt>
     <dgm:pt modelId="{0ECAD025-2905-4560-B4A2-E62B00F7BA7B}" type="sibTrans" cxnId="{A1C1E746-768E-4D74-B50C-4B1D7A66417D}">
       <dgm:prSet/>
       <dgm:spPr/>
+      <dgm:t>
+        <a:bodyPr/>
+        <a:lstStyle/>
+        <a:p>
+          <a:endParaRPr lang="en-GB"/>
+        </a:p>
+      </dgm:t>
     </dgm:pt>
     <dgm:pt modelId="{87DCB47B-7052-44CC-BD0E-2C689C504899}" type="pres">
       <dgm:prSet presAssocID="{DAD52DF2-B90E-4B79-B322-3A663C4107CC}" presName="linearFlow" presStyleCnt="0">
@@ -13225,7 +13824,7 @@
         <a:p>
           <a:r>
             <a:rPr lang="en-GB"/>
-            <a:t>xxx</a:t>
+            <a:t>Relatively new, thus limited support</a:t>
           </a:r>
         </a:p>
       </dgm:t>
@@ -13261,7 +13860,7 @@
         <a:p>
           <a:r>
             <a:rPr lang="en-GB"/>
-            <a:t>xxx</a:t>
+            <a:t>Backed up by a trusted company</a:t>
           </a:r>
         </a:p>
       </dgm:t>
@@ -13288,18 +13887,21 @@
         </a:p>
       </dgm:t>
     </dgm:pt>
-    <dgm:pt modelId="{99C28577-E9E7-47E8-878C-719080C7BBFE}">
+    <dgm:pt modelId="{7E272156-3313-4F18-8F5B-8EDF217F146E}">
       <dgm:prSet phldrT="[Text]"/>
       <dgm:spPr/>
       <dgm:t>
         <a:bodyPr/>
         <a:lstStyle/>
         <a:p>
-          <a:endParaRPr lang="en-GB"/>
+          <a:r>
+            <a:rPr lang="en-GB"/>
+            <a:t>Multi-language support</a:t>
+          </a:r>
         </a:p>
       </dgm:t>
     </dgm:pt>
-    <dgm:pt modelId="{FADFA59B-55DB-4F0A-BD05-168AF758B37F}" type="parTrans" cxnId="{A2890D4F-2E74-4442-BD27-AB48E030DE4C}">
+    <dgm:pt modelId="{A515A0EC-AA55-465C-A94F-D9439D42BFEF}" type="parTrans" cxnId="{619BA3E6-0D2C-4383-9825-2AFC1C0BE3F4}">
       <dgm:prSet/>
       <dgm:spPr/>
       <dgm:t>
@@ -13310,7 +13912,151 @@
         </a:p>
       </dgm:t>
     </dgm:pt>
-    <dgm:pt modelId="{7763ABA7-1AAE-42ED-B009-F40C7103F6D2}" type="sibTrans" cxnId="{A2890D4F-2E74-4442-BD27-AB48E030DE4C}">
+    <dgm:pt modelId="{6109D565-09C3-4BBB-A8BB-C9E95F4579B9}" type="sibTrans" cxnId="{619BA3E6-0D2C-4383-9825-2AFC1C0BE3F4}">
+      <dgm:prSet/>
+      <dgm:spPr/>
+      <dgm:t>
+        <a:bodyPr/>
+        <a:lstStyle/>
+        <a:p>
+          <a:endParaRPr lang="en-GB"/>
+        </a:p>
+      </dgm:t>
+    </dgm:pt>
+    <dgm:pt modelId="{D878CA16-2A12-4B6B-AD0B-73EE8F7DAE1A}">
+      <dgm:prSet phldrT="[Text]"/>
+      <dgm:spPr/>
+      <dgm:t>
+        <a:bodyPr/>
+        <a:lstStyle/>
+        <a:p>
+          <a:r>
+            <a:rPr lang="en-GB"/>
+            <a:t>Cross-browser</a:t>
+          </a:r>
+        </a:p>
+      </dgm:t>
+    </dgm:pt>
+    <dgm:pt modelId="{50C9490F-92F9-4C70-A735-5C7EA160C4E6}" type="parTrans" cxnId="{1453CD7C-A1B6-464B-B625-91148B3C0CFF}">
+      <dgm:prSet/>
+      <dgm:spPr/>
+      <dgm:t>
+        <a:bodyPr/>
+        <a:lstStyle/>
+        <a:p>
+          <a:endParaRPr lang="en-GB"/>
+        </a:p>
+      </dgm:t>
+    </dgm:pt>
+    <dgm:pt modelId="{ADB37063-B958-4278-9493-54278A2C50B6}" type="sibTrans" cxnId="{1453CD7C-A1B6-464B-B625-91148B3C0CFF}">
+      <dgm:prSet/>
+      <dgm:spPr/>
+      <dgm:t>
+        <a:bodyPr/>
+        <a:lstStyle/>
+        <a:p>
+          <a:endParaRPr lang="en-GB"/>
+        </a:p>
+      </dgm:t>
+    </dgm:pt>
+    <dgm:pt modelId="{77B688B3-B5B8-4463-B084-5C1F77FCEAC0}">
+      <dgm:prSet phldrT="[Text]"/>
+      <dgm:spPr/>
+      <dgm:t>
+        <a:bodyPr/>
+        <a:lstStyle/>
+        <a:p>
+          <a:r>
+            <a:rPr lang="en-GB"/>
+            <a:t>Multiple test runner support (Mocha, Jest, Jasmine)</a:t>
+          </a:r>
+        </a:p>
+      </dgm:t>
+    </dgm:pt>
+    <dgm:pt modelId="{DE05F130-B6ED-43B4-B0B5-7535DBBF3669}" type="parTrans" cxnId="{1D1A0426-5E08-49F8-9CD0-48E49210BA4F}">
+      <dgm:prSet/>
+      <dgm:spPr/>
+      <dgm:t>
+        <a:bodyPr/>
+        <a:lstStyle/>
+        <a:p>
+          <a:endParaRPr lang="en-GB"/>
+        </a:p>
+      </dgm:t>
+    </dgm:pt>
+    <dgm:pt modelId="{5848BCD8-6210-428A-BD5A-00E0881C683B}" type="sibTrans" cxnId="{1D1A0426-5E08-49F8-9CD0-48E49210BA4F}">
+      <dgm:prSet/>
+      <dgm:spPr/>
+      <dgm:t>
+        <a:bodyPr/>
+        <a:lstStyle/>
+        <a:p>
+          <a:endParaRPr lang="en-GB"/>
+        </a:p>
+      </dgm:t>
+    </dgm:pt>
+    <dgm:pt modelId="{A30DE623-801E-4F88-BBDF-70E45738F903}">
+      <dgm:prSet phldrT="[Text]"/>
+      <dgm:spPr/>
+      <dgm:t>
+        <a:bodyPr/>
+        <a:lstStyle/>
+        <a:p>
+          <a:r>
+            <a:rPr lang="en-GB"/>
+            <a:t>Does not support legacy Ms Edge or IE11</a:t>
+          </a:r>
+        </a:p>
+      </dgm:t>
+    </dgm:pt>
+    <dgm:pt modelId="{E9DB18AF-B911-4357-9015-4ECEF3C4246F}" type="parTrans" cxnId="{0F8FB200-1446-4815-8606-8754AB481781}">
+      <dgm:prSet/>
+      <dgm:spPr/>
+      <dgm:t>
+        <a:bodyPr/>
+        <a:lstStyle/>
+        <a:p>
+          <a:endParaRPr lang="en-GB"/>
+        </a:p>
+      </dgm:t>
+    </dgm:pt>
+    <dgm:pt modelId="{FCA02146-81E0-4664-A971-0E8FFC31BA54}" type="sibTrans" cxnId="{0F8FB200-1446-4815-8606-8754AB481781}">
+      <dgm:prSet/>
+      <dgm:spPr/>
+      <dgm:t>
+        <a:bodyPr/>
+        <a:lstStyle/>
+        <a:p>
+          <a:endParaRPr lang="en-GB"/>
+        </a:p>
+      </dgm:t>
+    </dgm:pt>
+    <dgm:pt modelId="{7382F8AA-937A-485F-A523-AB2A3ACE6728}">
+      <dgm:prSet phldrT="[Text]"/>
+      <dgm:spPr/>
+      <dgm:t>
+        <a:bodyPr/>
+        <a:lstStyle/>
+        <a:p>
+          <a:r>
+            <a:rPr lang="en-GB"/>
+            <a:t>Requires setting up own reporter for CI/CD builds</a:t>
+          </a:r>
+        </a:p>
+      </dgm:t>
+    </dgm:pt>
+    <dgm:pt modelId="{3C27DC82-8DF1-42EB-83BA-E068EEE055E5}" type="parTrans" cxnId="{A42D0D22-9B13-41B6-B53D-12171108A6ED}">
+      <dgm:prSet/>
+      <dgm:spPr/>
+      <dgm:t>
+        <a:bodyPr/>
+        <a:lstStyle/>
+        <a:p>
+          <a:endParaRPr lang="en-GB"/>
+        </a:p>
+      </dgm:t>
+    </dgm:pt>
+    <dgm:pt modelId="{6F282321-680B-4D5C-8565-80E0A3B308B7}" type="sibTrans" cxnId="{A42D0D22-9B13-41B6-B53D-12171108A6ED}">
       <dgm:prSet/>
       <dgm:spPr/>
       <dgm:t>
@@ -13445,16 +14191,24 @@
     </dgm:pt>
   </dgm:ptLst>
   <dgm:cxnLst>
+    <dgm:cxn modelId="{0F8FB200-1446-4815-8606-8754AB481781}" srcId="{98A13A32-BE03-49AE-AAC4-1144C1973894}" destId="{A30DE623-801E-4F88-BBDF-70E45738F903}" srcOrd="1" destOrd="0" parTransId="{E9DB18AF-B911-4357-9015-4ECEF3C4246F}" sibTransId="{FCA02146-81E0-4664-A971-0E8FFC31BA54}"/>
+    <dgm:cxn modelId="{B00B0B14-4E22-4975-B281-53513A72A2EB}" type="presOf" srcId="{7382F8AA-937A-485F-A523-AB2A3ACE6728}" destId="{6EB7CA16-D707-44A0-AC26-0A568ACF130F}" srcOrd="0" destOrd="2" presId="urn:microsoft.com/office/officeart/2005/8/layout/hList2"/>
     <dgm:cxn modelId="{E4735C19-EAF1-4A29-841E-4066B9F975CF}" type="presOf" srcId="{04BE5CA6-ACC9-43C5-A4C3-E91D8701070E}" destId="{145C8480-F2EF-44B2-A1DA-08E2209A5906}" srcOrd="0" destOrd="0" presId="urn:microsoft.com/office/officeart/2005/8/layout/hList2"/>
+    <dgm:cxn modelId="{A42D0D22-9B13-41B6-B53D-12171108A6ED}" srcId="{98A13A32-BE03-49AE-AAC4-1144C1973894}" destId="{7382F8AA-937A-485F-A523-AB2A3ACE6728}" srcOrd="2" destOrd="0" parTransId="{3C27DC82-8DF1-42EB-83BA-E068EEE055E5}" sibTransId="{6F282321-680B-4D5C-8565-80E0A3B308B7}"/>
+    <dgm:cxn modelId="{1D1A0426-5E08-49F8-9CD0-48E49210BA4F}" srcId="{59CEF5D2-DF38-409F-9E70-FD2D7ED8876D}" destId="{77B688B3-B5B8-4463-B084-5C1F77FCEAC0}" srcOrd="3" destOrd="0" parTransId="{DE05F130-B6ED-43B4-B0B5-7535DBBF3669}" sibTransId="{5848BCD8-6210-428A-BD5A-00E0881C683B}"/>
     <dgm:cxn modelId="{5BFC5E3D-91B9-457C-8508-AB086D122530}" srcId="{59CEF5D2-DF38-409F-9E70-FD2D7ED8876D}" destId="{04BE5CA6-ACC9-43C5-A4C3-E91D8701070E}" srcOrd="0" destOrd="0" parTransId="{15FBC15F-4373-4C43-B834-36AD0AAC0801}" sibTransId="{5C9C5150-D541-49B8-ABEA-FE80977A3421}"/>
     <dgm:cxn modelId="{C06AAE40-D9B6-4A64-AA41-910DA2ACA359}" srcId="{98A13A32-BE03-49AE-AAC4-1144C1973894}" destId="{3CE6A9CC-8383-4EC9-8CCA-A5AF7C3B2A9C}" srcOrd="0" destOrd="0" parTransId="{45092706-4865-4D67-933E-ED6C59742102}" sibTransId="{DCF75C2F-63DD-4B59-B8D2-07B9D347542F}"/>
     <dgm:cxn modelId="{305CAE5B-7BBF-4DDC-9652-594407EB8C88}" type="presOf" srcId="{DAD52DF2-B90E-4B79-B322-3A663C4107CC}" destId="{87DCB47B-7052-44CC-BD0E-2C689C504899}" srcOrd="0" destOrd="0" presId="urn:microsoft.com/office/officeart/2005/8/layout/hList2"/>
-    <dgm:cxn modelId="{A2890D4F-2E74-4442-BD27-AB48E030DE4C}" srcId="{59CEF5D2-DF38-409F-9E70-FD2D7ED8876D}" destId="{99C28577-E9E7-47E8-878C-719080C7BBFE}" srcOrd="1" destOrd="0" parTransId="{FADFA59B-55DB-4F0A-BD05-168AF758B37F}" sibTransId="{7763ABA7-1AAE-42ED-B009-F40C7103F6D2}"/>
+    <dgm:cxn modelId="{4C4B4E66-3175-4E2A-987C-2355568E9ABB}" type="presOf" srcId="{A30DE623-801E-4F88-BBDF-70E45738F903}" destId="{6EB7CA16-D707-44A0-AC26-0A568ACF130F}" srcOrd="0" destOrd="1" presId="urn:microsoft.com/office/officeart/2005/8/layout/hList2"/>
+    <dgm:cxn modelId="{F603374F-1B7D-4777-BA07-823ABBEC10C7}" type="presOf" srcId="{D878CA16-2A12-4B6B-AD0B-73EE8F7DAE1A}" destId="{145C8480-F2EF-44B2-A1DA-08E2209A5906}" srcOrd="0" destOrd="2" presId="urn:microsoft.com/office/officeart/2005/8/layout/hList2"/>
     <dgm:cxn modelId="{B9C20372-A3F2-42FE-B798-B6CF8813C3D1}" type="presOf" srcId="{3CE6A9CC-8383-4EC9-8CCA-A5AF7C3B2A9C}" destId="{6EB7CA16-D707-44A0-AC26-0A568ACF130F}" srcOrd="0" destOrd="0" presId="urn:microsoft.com/office/officeart/2005/8/layout/hList2"/>
     <dgm:cxn modelId="{5C3F2C73-996F-4EFB-9863-DDD89A86AE74}" type="presOf" srcId="{98A13A32-BE03-49AE-AAC4-1144C1973894}" destId="{5D9FC48A-DAA8-431C-A92A-42D2F464BD73}" srcOrd="0" destOrd="0" presId="urn:microsoft.com/office/officeart/2005/8/layout/hList2"/>
+    <dgm:cxn modelId="{1453CD7C-A1B6-464B-B625-91148B3C0CFF}" srcId="{59CEF5D2-DF38-409F-9E70-FD2D7ED8876D}" destId="{D878CA16-2A12-4B6B-AD0B-73EE8F7DAE1A}" srcOrd="2" destOrd="0" parTransId="{50C9490F-92F9-4C70-A735-5C7EA160C4E6}" sibTransId="{ADB37063-B958-4278-9493-54278A2C50B6}"/>
+    <dgm:cxn modelId="{3F809285-7F03-4751-B691-F1FECCF42202}" type="presOf" srcId="{77B688B3-B5B8-4463-B084-5C1F77FCEAC0}" destId="{145C8480-F2EF-44B2-A1DA-08E2209A5906}" srcOrd="0" destOrd="3" presId="urn:microsoft.com/office/officeart/2005/8/layout/hList2"/>
     <dgm:cxn modelId="{8F671399-C7CD-4068-B406-04C50B12752A}" srcId="{DAD52DF2-B90E-4B79-B322-3A663C4107CC}" destId="{98A13A32-BE03-49AE-AAC4-1144C1973894}" srcOrd="1" destOrd="0" parTransId="{527937C7-800D-4AB1-9C20-E2234FC65E7A}" sibTransId="{47E7C66B-FB99-43E3-80EC-700411B5E78B}"/>
-    <dgm:cxn modelId="{C8DBC1BC-FB8D-4199-BF09-4E0EF01A79A8}" type="presOf" srcId="{99C28577-E9E7-47E8-878C-719080C7BBFE}" destId="{145C8480-F2EF-44B2-A1DA-08E2209A5906}" srcOrd="0" destOrd="1" presId="urn:microsoft.com/office/officeart/2005/8/layout/hList2"/>
+    <dgm:cxn modelId="{03B024AF-8775-4312-8D58-E27FD073D2AA}" type="presOf" srcId="{7E272156-3313-4F18-8F5B-8EDF217F146E}" destId="{145C8480-F2EF-44B2-A1DA-08E2209A5906}" srcOrd="0" destOrd="1" presId="urn:microsoft.com/office/officeart/2005/8/layout/hList2"/>
     <dgm:cxn modelId="{796B06BE-125C-469B-A821-A747FA2F1236}" type="presOf" srcId="{59CEF5D2-DF38-409F-9E70-FD2D7ED8876D}" destId="{540A075A-221D-4096-A4F6-711701305217}" srcOrd="0" destOrd="0" presId="urn:microsoft.com/office/officeart/2005/8/layout/hList2"/>
+    <dgm:cxn modelId="{619BA3E6-0D2C-4383-9825-2AFC1C0BE3F4}" srcId="{59CEF5D2-DF38-409F-9E70-FD2D7ED8876D}" destId="{7E272156-3313-4F18-8F5B-8EDF217F146E}" srcOrd="1" destOrd="0" parTransId="{A515A0EC-AA55-465C-A94F-D9439D42BFEF}" sibTransId="{6109D565-09C3-4BBB-A8BB-C9E95F4579B9}"/>
     <dgm:cxn modelId="{A5CA33F3-D0D4-4A62-81C0-A65B2D39C7C9}" srcId="{DAD52DF2-B90E-4B79-B322-3A663C4107CC}" destId="{59CEF5D2-DF38-409F-9E70-FD2D7ED8876D}" srcOrd="0" destOrd="0" parTransId="{792237EE-62A9-45E7-A5CB-42517DA07C9D}" sibTransId="{16B68908-87F5-476C-9129-BE1458A8A8E2}"/>
     <dgm:cxn modelId="{5E8F4512-7527-496C-B898-91C4F6B79B7F}" type="presParOf" srcId="{87DCB47B-7052-44CC-BD0E-2C689C504899}" destId="{0CC16E56-C3D3-4244-BA2E-D32CE5ABE8A7}" srcOrd="0" destOrd="0" presId="urn:microsoft.com/office/officeart/2005/8/layout/hList2"/>
     <dgm:cxn modelId="{06A1D94F-FF12-4881-AD04-23F2574DEA4A}" type="presParOf" srcId="{0CC16E56-C3D3-4244-BA2E-D32CE5ABE8A7}" destId="{317BC93F-93FC-4931-93FB-930919741B3E}" srcOrd="0" destOrd="0" presId="urn:microsoft.com/office/officeart/2005/8/layout/hList2"/>
@@ -16242,8 +16996,8 @@
       </dsp:nvSpPr>
       <dsp:spPr>
         <a:xfrm rot="16200000">
-          <a:off x="-439804" y="903515"/>
-          <a:ext cx="1338795" cy="283206"/>
+          <a:off x="-416975" y="879114"/>
+          <a:ext cx="1302638" cy="275558"/>
         </a:xfrm>
         <a:prstGeom prst="rect">
           <a:avLst/>
@@ -16267,7 +17021,7 @@
         <a:fontRef idx="minor"/>
       </dsp:style>
       <dsp:txBody>
-        <a:bodyPr spcFirstLastPara="0" vert="horz" wrap="square" lIns="0" tIns="0" rIns="249773" bIns="0" numCol="1" spcCol="1270" anchor="t" anchorCtr="0">
+        <a:bodyPr spcFirstLastPara="0" vert="horz" wrap="square" lIns="0" tIns="0" rIns="243027" bIns="0" numCol="1" spcCol="1270" anchor="t" anchorCtr="0">
           <a:noAutofit/>
         </a:bodyPr>
         <a:lstStyle/>
@@ -16291,8 +17045,8 @@
         </a:p>
       </dsp:txBody>
       <dsp:txXfrm>
-        <a:off x="-439804" y="903515"/>
-        <a:ext cx="1338795" cy="283206"/>
+        <a:off x="-416975" y="879114"/>
+        <a:ext cx="1302638" cy="275558"/>
       </dsp:txXfrm>
     </dsp:sp>
     <dsp:sp modelId="{145C8480-F2EF-44B2-A1DA-08E2209A5906}">
@@ -16302,8 +17056,8 @@
       </dsp:nvSpPr>
       <dsp:spPr>
         <a:xfrm>
-          <a:off x="371196" y="375721"/>
-          <a:ext cx="2098218" cy="1338795"/>
+          <a:off x="372123" y="365573"/>
+          <a:ext cx="2097024" cy="1302638"/>
         </a:xfrm>
         <a:prstGeom prst="rect">
           <a:avLst/>
@@ -16344,7 +17098,7 @@
         </a:fontRef>
       </dsp:style>
       <dsp:txBody>
-        <a:bodyPr spcFirstLastPara="0" vert="horz" wrap="square" lIns="92456" tIns="249773" rIns="92456" bIns="92456" numCol="1" spcCol="1270" anchor="t" anchorCtr="0">
+        <a:bodyPr spcFirstLastPara="0" vert="horz" wrap="square" lIns="92456" tIns="243027" rIns="92456" bIns="92456" numCol="1" spcCol="1270" anchor="t" anchorCtr="0">
           <a:noAutofit/>
         </a:bodyPr>
         <a:lstStyle/>
@@ -16435,7 +17189,7 @@
           </a:pPr>
           <a:r>
             <a:rPr lang="en-GB" sz="1000" kern="1200"/>
-            <a:t>Support of multiple languages </a:t>
+            <a:t>Support of multiple languages</a:t>
           </a:r>
         </a:p>
         <a:p>
@@ -16455,8 +17209,8 @@
         </a:p>
       </dsp:txBody>
       <dsp:txXfrm>
-        <a:off x="371196" y="375721"/>
-        <a:ext cx="2098218" cy="1338795"/>
+        <a:off x="372123" y="365573"/>
+        <a:ext cx="2097024" cy="1302638"/>
       </dsp:txXfrm>
     </dsp:sp>
     <dsp:sp modelId="{317BC93F-93FC-4931-93FB-930919741B3E}">
@@ -16466,8 +17220,8 @@
       </dsp:nvSpPr>
       <dsp:spPr>
         <a:xfrm>
-          <a:off x="87990" y="1888"/>
-          <a:ext cx="566413" cy="566413"/>
+          <a:off x="96565" y="1837"/>
+          <a:ext cx="551116" cy="551116"/>
         </a:xfrm>
         <a:prstGeom prst="rect">
           <a:avLst/>
@@ -16514,8 +17268,8 @@
       </dsp:nvSpPr>
       <dsp:spPr>
         <a:xfrm rot="16200000">
-          <a:off x="2489189" y="903515"/>
-          <a:ext cx="1338795" cy="283206"/>
+          <a:off x="2503711" y="879114"/>
+          <a:ext cx="1302638" cy="275558"/>
         </a:xfrm>
         <a:prstGeom prst="rect">
           <a:avLst/>
@@ -16539,7 +17293,7 @@
         <a:fontRef idx="minor"/>
       </dsp:style>
       <dsp:txBody>
-        <a:bodyPr spcFirstLastPara="0" vert="horz" wrap="square" lIns="0" tIns="0" rIns="249773" bIns="0" numCol="1" spcCol="1270" anchor="t" anchorCtr="0">
+        <a:bodyPr spcFirstLastPara="0" vert="horz" wrap="square" lIns="0" tIns="0" rIns="243027" bIns="0" numCol="1" spcCol="1270" anchor="t" anchorCtr="0">
           <a:noAutofit/>
         </a:bodyPr>
         <a:lstStyle/>
@@ -16563,8 +17317,8 @@
         </a:p>
       </dsp:txBody>
       <dsp:txXfrm>
-        <a:off x="2489189" y="903515"/>
-        <a:ext cx="1338795" cy="283206"/>
+        <a:off x="2503711" y="879114"/>
+        <a:ext cx="1302638" cy="275558"/>
       </dsp:txXfrm>
     </dsp:sp>
     <dsp:sp modelId="{6EB7CA16-D707-44A0-AC26-0A568ACF130F}">
@@ -16574,8 +17328,8 @@
       </dsp:nvSpPr>
       <dsp:spPr>
         <a:xfrm>
-          <a:off x="3300191" y="375721"/>
-          <a:ext cx="2098218" cy="1338795"/>
+          <a:off x="3292810" y="365573"/>
+          <a:ext cx="2097024" cy="1302638"/>
         </a:xfrm>
         <a:prstGeom prst="rect">
           <a:avLst/>
@@ -16616,7 +17370,7 @@
         </a:fontRef>
       </dsp:style>
       <dsp:txBody>
-        <a:bodyPr spcFirstLastPara="0" vert="horz" wrap="square" lIns="92456" tIns="249773" rIns="92456" bIns="92456" numCol="1" spcCol="1270" anchor="t" anchorCtr="0">
+        <a:bodyPr spcFirstLastPara="0" vert="horz" wrap="square" lIns="92456" tIns="243027" rIns="92456" bIns="92456" numCol="1" spcCol="1270" anchor="t" anchorCtr="0">
           <a:noAutofit/>
         </a:bodyPr>
         <a:lstStyle/>
@@ -16695,8 +17449,8 @@
         </a:p>
       </dsp:txBody>
       <dsp:txXfrm>
-        <a:off x="3300191" y="375721"/>
-        <a:ext cx="2098218" cy="1338795"/>
+        <a:off x="3292810" y="365573"/>
+        <a:ext cx="2097024" cy="1302638"/>
       </dsp:txXfrm>
     </dsp:sp>
     <dsp:sp modelId="{DA58D7C8-2EA7-4B25-ACB8-905F0938FA09}">
@@ -16706,8 +17460,8 @@
       </dsp:nvSpPr>
       <dsp:spPr>
         <a:xfrm>
-          <a:off x="3016984" y="1888"/>
-          <a:ext cx="566413" cy="566413"/>
+          <a:off x="3017252" y="1837"/>
+          <a:ext cx="551116" cy="551116"/>
         </a:xfrm>
         <a:prstGeom prst="rect">
           <a:avLst/>
@@ -16766,8 +17520,8 @@
       </dsp:nvSpPr>
       <dsp:spPr>
         <a:xfrm rot="16200000">
-          <a:off x="-439804" y="903515"/>
-          <a:ext cx="1338795" cy="283206"/>
+          <a:off x="-358444" y="815604"/>
+          <a:ext cx="1208532" cy="255651"/>
         </a:xfrm>
         <a:prstGeom prst="rect">
           <a:avLst/>
@@ -16791,12 +17545,12 @@
         <a:fontRef idx="minor"/>
       </dsp:style>
       <dsp:txBody>
-        <a:bodyPr spcFirstLastPara="0" vert="horz" wrap="square" lIns="0" tIns="0" rIns="249773" bIns="0" numCol="1" spcCol="1270" anchor="t" anchorCtr="0">
+        <a:bodyPr spcFirstLastPara="0" vert="horz" wrap="square" lIns="0" tIns="0" rIns="225470" bIns="0" numCol="1" spcCol="1270" anchor="t" anchorCtr="0">
           <a:noAutofit/>
         </a:bodyPr>
         <a:lstStyle/>
         <a:p>
-          <a:pPr marL="0" lvl="0" indent="0" algn="r" defTabSz="577850">
+          <a:pPr marL="0" lvl="0" indent="0" algn="r" defTabSz="533400">
             <a:lnSpc>
               <a:spcPct val="90000"/>
             </a:lnSpc>
@@ -16809,14 +17563,14 @@
             <a:buNone/>
           </a:pPr>
           <a:r>
-            <a:rPr lang="en-GB" sz="1300" kern="1200"/>
+            <a:rPr lang="en-GB" sz="1200" kern="1200"/>
             <a:t>Advantages</a:t>
           </a:r>
         </a:p>
       </dsp:txBody>
       <dsp:txXfrm>
-        <a:off x="-439804" y="903515"/>
-        <a:ext cx="1338795" cy="283206"/>
+        <a:off x="-358444" y="815604"/>
+        <a:ext cx="1208532" cy="255651"/>
       </dsp:txXfrm>
     </dsp:sp>
     <dsp:sp modelId="{145C8480-F2EF-44B2-A1DA-08E2209A5906}">
@@ -16826,8 +17580,8 @@
       </dsp:nvSpPr>
       <dsp:spPr>
         <a:xfrm>
-          <a:off x="371196" y="375721"/>
-          <a:ext cx="2098218" cy="1338795"/>
+          <a:off x="373647" y="339163"/>
+          <a:ext cx="2094696" cy="1208532"/>
         </a:xfrm>
         <a:prstGeom prst="rect">
           <a:avLst/>
@@ -16868,12 +17622,12 @@
         </a:fontRef>
       </dsp:style>
       <dsp:txBody>
-        <a:bodyPr spcFirstLastPara="0" vert="horz" wrap="square" lIns="248920" tIns="249773" rIns="248920" bIns="248920" numCol="1" spcCol="1270" anchor="t" anchorCtr="0">
+        <a:bodyPr spcFirstLastPara="0" vert="horz" wrap="square" lIns="92456" tIns="225470" rIns="92456" bIns="92456" numCol="1" spcCol="1270" anchor="t" anchorCtr="0">
           <a:noAutofit/>
         </a:bodyPr>
         <a:lstStyle/>
         <a:p>
-          <a:pPr marL="228600" lvl="1" indent="-228600" algn="l" defTabSz="1200150">
+          <a:pPr marL="57150" lvl="1" indent="-57150" algn="l" defTabSz="444500">
             <a:lnSpc>
               <a:spcPct val="90000"/>
             </a:lnSpc>
@@ -16886,12 +17640,12 @@
             <a:buChar char="•"/>
           </a:pPr>
           <a:r>
-            <a:rPr lang="en-GB" sz="2700" kern="1200"/>
-            <a:t>xxx</a:t>
+            <a:rPr lang="en-GB" sz="1000" kern="1200"/>
+            <a:t>Backed up by a trusted company</a:t>
           </a:r>
         </a:p>
         <a:p>
-          <a:pPr marL="228600" lvl="1" indent="-228600" algn="l" defTabSz="1200150">
+          <a:pPr marL="57150" lvl="1" indent="-57150" algn="l" defTabSz="444500">
             <a:lnSpc>
               <a:spcPct val="90000"/>
             </a:lnSpc>
@@ -16903,12 +17657,51 @@
             </a:spcAft>
             <a:buChar char="•"/>
           </a:pPr>
-          <a:endParaRPr lang="en-GB" sz="2700" kern="1200"/>
+          <a:r>
+            <a:rPr lang="en-GB" sz="1000" kern="1200"/>
+            <a:t>Multi-language support</a:t>
+          </a:r>
+        </a:p>
+        <a:p>
+          <a:pPr marL="57150" lvl="1" indent="-57150" algn="l" defTabSz="444500">
+            <a:lnSpc>
+              <a:spcPct val="90000"/>
+            </a:lnSpc>
+            <a:spcBef>
+              <a:spcPct val="0"/>
+            </a:spcBef>
+            <a:spcAft>
+              <a:spcPct val="15000"/>
+            </a:spcAft>
+            <a:buChar char="•"/>
+          </a:pPr>
+          <a:r>
+            <a:rPr lang="en-GB" sz="1000" kern="1200"/>
+            <a:t>Cross-browser</a:t>
+          </a:r>
+        </a:p>
+        <a:p>
+          <a:pPr marL="57150" lvl="1" indent="-57150" algn="l" defTabSz="444500">
+            <a:lnSpc>
+              <a:spcPct val="90000"/>
+            </a:lnSpc>
+            <a:spcBef>
+              <a:spcPct val="0"/>
+            </a:spcBef>
+            <a:spcAft>
+              <a:spcPct val="15000"/>
+            </a:spcAft>
+            <a:buChar char="•"/>
+          </a:pPr>
+          <a:r>
+            <a:rPr lang="en-GB" sz="1000" kern="1200"/>
+            <a:t>Multiple test runner support (Mocha, Jest, Jasmine)</a:t>
+          </a:r>
         </a:p>
       </dsp:txBody>
       <dsp:txXfrm>
-        <a:off x="371196" y="375721"/>
-        <a:ext cx="2098218" cy="1338795"/>
+        <a:off x="373647" y="339163"/>
+        <a:ext cx="2094696" cy="1208532"/>
       </dsp:txXfrm>
     </dsp:sp>
     <dsp:sp modelId="{317BC93F-93FC-4931-93FB-930919741B3E}">
@@ -16918,8 +17711,8 @@
       </dsp:nvSpPr>
       <dsp:spPr>
         <a:xfrm>
-          <a:off x="87990" y="1888"/>
-          <a:ext cx="566413" cy="566413"/>
+          <a:off x="117996" y="1704"/>
+          <a:ext cx="511302" cy="511302"/>
         </a:xfrm>
         <a:prstGeom prst="rect">
           <a:avLst/>
@@ -16966,8 +17759,8 @@
       </dsp:nvSpPr>
       <dsp:spPr>
         <a:xfrm rot="16200000">
-          <a:off x="2489189" y="903515"/>
-          <a:ext cx="1338795" cy="283206"/>
+          <a:off x="2541615" y="815604"/>
+          <a:ext cx="1208532" cy="255651"/>
         </a:xfrm>
         <a:prstGeom prst="rect">
           <a:avLst/>
@@ -16991,12 +17784,12 @@
         <a:fontRef idx="minor"/>
       </dsp:style>
       <dsp:txBody>
-        <a:bodyPr spcFirstLastPara="0" vert="horz" wrap="square" lIns="0" tIns="0" rIns="249773" bIns="0" numCol="1" spcCol="1270" anchor="t" anchorCtr="0">
+        <a:bodyPr spcFirstLastPara="0" vert="horz" wrap="square" lIns="0" tIns="0" rIns="225470" bIns="0" numCol="1" spcCol="1270" anchor="t" anchorCtr="0">
           <a:noAutofit/>
         </a:bodyPr>
         <a:lstStyle/>
         <a:p>
-          <a:pPr marL="0" lvl="0" indent="0" algn="r" defTabSz="577850">
+          <a:pPr marL="0" lvl="0" indent="0" algn="r" defTabSz="533400">
             <a:lnSpc>
               <a:spcPct val="90000"/>
             </a:lnSpc>
@@ -17009,14 +17802,14 @@
             <a:buNone/>
           </a:pPr>
           <a:r>
-            <a:rPr lang="en-GB" sz="1300" kern="1200"/>
+            <a:rPr lang="en-GB" sz="1200" kern="1200"/>
             <a:t>Disadvantages</a:t>
           </a:r>
         </a:p>
       </dsp:txBody>
       <dsp:txXfrm>
-        <a:off x="2489189" y="903515"/>
-        <a:ext cx="1338795" cy="283206"/>
+        <a:off x="2541615" y="815604"/>
+        <a:ext cx="1208532" cy="255651"/>
       </dsp:txXfrm>
     </dsp:sp>
     <dsp:sp modelId="{6EB7CA16-D707-44A0-AC26-0A568ACF130F}">
@@ -17026,8 +17819,8 @@
       </dsp:nvSpPr>
       <dsp:spPr>
         <a:xfrm>
-          <a:off x="3300191" y="375721"/>
-          <a:ext cx="2098218" cy="1338795"/>
+          <a:off x="3273706" y="339163"/>
+          <a:ext cx="2094696" cy="1208532"/>
         </a:xfrm>
         <a:prstGeom prst="rect">
           <a:avLst/>
@@ -17068,12 +17861,12 @@
         </a:fontRef>
       </dsp:style>
       <dsp:txBody>
-        <a:bodyPr spcFirstLastPara="0" vert="horz" wrap="square" lIns="248920" tIns="249773" rIns="248920" bIns="248920" numCol="1" spcCol="1270" anchor="t" anchorCtr="0">
+        <a:bodyPr spcFirstLastPara="0" vert="horz" wrap="square" lIns="92456" tIns="225470" rIns="92456" bIns="92456" numCol="1" spcCol="1270" anchor="t" anchorCtr="0">
           <a:noAutofit/>
         </a:bodyPr>
         <a:lstStyle/>
         <a:p>
-          <a:pPr marL="228600" lvl="1" indent="-228600" algn="l" defTabSz="1200150">
+          <a:pPr marL="57150" lvl="1" indent="-57150" algn="l" defTabSz="444500">
             <a:lnSpc>
               <a:spcPct val="90000"/>
             </a:lnSpc>
@@ -17086,14 +17879,50 @@
             <a:buChar char="•"/>
           </a:pPr>
           <a:r>
-            <a:rPr lang="en-GB" sz="2700" kern="1200"/>
-            <a:t>xxx</a:t>
+            <a:rPr lang="en-GB" sz="1000" kern="1200"/>
+            <a:t>Relatively new, thus limited support</a:t>
+          </a:r>
+        </a:p>
+        <a:p>
+          <a:pPr marL="57150" lvl="1" indent="-57150" algn="l" defTabSz="444500">
+            <a:lnSpc>
+              <a:spcPct val="90000"/>
+            </a:lnSpc>
+            <a:spcBef>
+              <a:spcPct val="0"/>
+            </a:spcBef>
+            <a:spcAft>
+              <a:spcPct val="15000"/>
+            </a:spcAft>
+            <a:buChar char="•"/>
+          </a:pPr>
+          <a:r>
+            <a:rPr lang="en-GB" sz="1000" kern="1200"/>
+            <a:t>Does not support legacy Ms Edge or IE11</a:t>
+          </a:r>
+        </a:p>
+        <a:p>
+          <a:pPr marL="57150" lvl="1" indent="-57150" algn="l" defTabSz="444500">
+            <a:lnSpc>
+              <a:spcPct val="90000"/>
+            </a:lnSpc>
+            <a:spcBef>
+              <a:spcPct val="0"/>
+            </a:spcBef>
+            <a:spcAft>
+              <a:spcPct val="15000"/>
+            </a:spcAft>
+            <a:buChar char="•"/>
+          </a:pPr>
+          <a:r>
+            <a:rPr lang="en-GB" sz="1000" kern="1200"/>
+            <a:t>Requires setting up own reporter for CI/CD builds</a:t>
           </a:r>
         </a:p>
       </dsp:txBody>
       <dsp:txXfrm>
-        <a:off x="3300191" y="375721"/>
-        <a:ext cx="2098218" cy="1338795"/>
+        <a:off x="3273706" y="339163"/>
+        <a:ext cx="2094696" cy="1208532"/>
       </dsp:txXfrm>
     </dsp:sp>
     <dsp:sp modelId="{DA58D7C8-2EA7-4B25-ACB8-905F0938FA09}">
@@ -17103,8 +17932,8 @@
       </dsp:nvSpPr>
       <dsp:spPr>
         <a:xfrm>
-          <a:off x="3016984" y="1888"/>
-          <a:ext cx="566413" cy="566413"/>
+          <a:off x="3018055" y="1704"/>
+          <a:ext cx="511302" cy="511302"/>
         </a:xfrm>
         <a:prstGeom prst="rect">
           <a:avLst/>
@@ -28114,11 +28943,130 @@
     <b:URL>https://vitest.dev/guide/comparisons.html</b:URL>
     <b:RefOrder>6</b:RefOrder>
   </b:Source>
+  <b:Source>
+    <b:Tag>Kat23</b:Tag>
+    <b:SourceType>InternetSite</b:SourceType>
+    <b:Guid>{3D2128A0-B149-4D7E-8500-50B699A4E2A0}</b:Guid>
+    <b:Author>
+      <b:Author>
+        <b:Corporate>Katalon Inc.</b:Corporate>
+      </b:Author>
+    </b:Author>
+    <b:Title>Top 10 Best End-to-End Testing Tools and Frameworks</b:Title>
+    <b:InternetSiteTitle>Katalon Insights </b:InternetSiteTitle>
+    <b:Year>2023</b:Year>
+    <b:URL>https://katalon.com/resources-center/blog/end-to-end-e2e-testing-tools-frameworks</b:URL>
+    <b:RefOrder>7</b:RefOrder>
+  </b:Source>
+  <b:Source>
+    <b:Tag>Kou23</b:Tag>
+    <b:SourceType>InternetSite</b:SourceType>
+    <b:Guid>{51918537-3215-433D-8C68-7AFE68FB9490}</b:Guid>
+    <b:Author>
+      <b:Author>
+        <b:NameList>
+          <b:Person>
+            <b:Last>Chatterjee</b:Last>
+            <b:First>Koushik</b:First>
+          </b:Person>
+        </b:NameList>
+      </b:Author>
+    </b:Author>
+    <b:Title>Playwright Testing Tutorial - A Guide With Examples</b:Title>
+    <b:InternetSiteTitle>LambdaTest</b:InternetSiteTitle>
+    <b:Year>2023</b:Year>
+    <b:Month>March</b:Month>
+    <b:Day>17</b:Day>
+    <b:URL>https://www.lambdatest.com/playwright</b:URL>
+    <b:RefOrder>8</b:RefOrder>
+  </b:Source>
+  <b:Source>
+    <b:Tag>Asw20</b:Tag>
+    <b:SourceType>InternetSite</b:SourceType>
+    <b:Guid>{8E27557D-08DE-459C-B137-CF115DF52DEE}</b:Guid>
+    <b:Author>
+      <b:Author>
+        <b:NameList>
+          <b:Person>
+            <b:Last>Rajendran</b:Last>
+            <b:First>Aswin</b:First>
+            <b:Middle>Kumar</b:Middle>
+          </b:Person>
+        </b:NameList>
+      </b:Author>
+    </b:Author>
+    <b:Title>Which E2E testing framework to use for JS-based client applications?</b:Title>
+    <b:InternetSiteTitle>Medium</b:InternetSiteTitle>
+    <b:Year>2020</b:Year>
+    <b:Month>June</b:Month>
+    <b:Day>28</b:Day>
+    <b:URL>https://aswinkumar4018.medium.com/which-e2e-testing-framework-to-use-for-js-based-client-applications-fbcac9aab680</b:URL>
+    <b:RefOrder>9</b:RefOrder>
+  </b:Source>
+  <b:Source>
+    <b:Tag>Ang20</b:Tag>
+    <b:SourceType>InternetSite</b:SourceType>
+    <b:Guid>{41214C39-A3E0-4F8C-AF19-42CEB2090D79}</b:Guid>
+    <b:Author>
+      <b:Author>
+        <b:NameList>
+          <b:Person>
+            <b:Last>Jones</b:Last>
+            <b:First>Angie</b:First>
+          </b:Person>
+        </b:NameList>
+      </b:Author>
+    </b:Author>
+    <b:Title>Front End Automation Testing Tools</b:Title>
+    <b:InternetSiteTitle>applitools</b:InternetSiteTitle>
+    <b:Year>2020</b:Year>
+    <b:Month>September</b:Month>
+    <b:Day>14</b:Day>
+    <b:URL>https://applitools.com/blog/2020-front-end-automation-testing/</b:URL>
+    <b:RefOrder>10</b:RefOrder>
+  </b:Source>
+  <b:Source>
+    <b:Tag>Rac20</b:Tag>
+    <b:SourceType>InternetSite</b:SourceType>
+    <b:Guid>{9816BBCD-3C26-4FC8-B17E-A8A6348E6C18}</b:Guid>
+    <b:Author>
+      <b:Author>
+        <b:NameList>
+          <b:Person>
+            <b:Last>Appel</b:Last>
+            <b:First>Rachel</b:First>
+          </b:Person>
+        </b:NameList>
+      </b:Author>
+    </b:Author>
+    <b:Title>Unit Testing in TypeScript Code</b:Title>
+    <b:InternetSiteTitle>JetBrains blog</b:InternetSiteTitle>
+    <b:Year>2020</b:Year>
+    <b:Month>September</b:Month>
+    <b:Day>10</b:Day>
+    <b:URL>https://blog.jetbrains.com/dotnet/2020/09/10/unit-testing-in-typescript-code/</b:URL>
+    <b:RefOrder>11</b:RefOrder>
+  </b:Source>
+  <b:Source>
+    <b:Tag>tes23</b:Tag>
+    <b:SourceType>InternetSite</b:SourceType>
+    <b:Guid>{A5CFD286-3999-4A2C-8ED0-FF2ED83B283B}</b:Guid>
+    <b:Author>
+      <b:Author>
+        <b:Corporate>testing-library documentation</b:Corporate>
+      </b:Author>
+    </b:Author>
+    <b:Title>React Testing Library</b:Title>
+    <b:InternetSiteTitle>Testing Library</b:InternetSiteTitle>
+    <b:Year>2018-2023</b:Year>
+    <b:URL>https://testing-library.com/docs/react-testing-library/intro/</b:URL>
+    <b:RefOrder>12</b:RefOrder>
+  </b:Source>
 </b:Sources>
 </file>
 
 <file path=customXml/itemProps1.xml><?xml version="1.0" encoding="utf-8"?>
-<ds:datastoreItem xmlns:ds="http://schemas.openxmlformats.org/officeDocument/2006/customXml" ds:itemID="{6502848C-EA9A-424C-8A0A-8DA8EC1BBCCA}">
+<ds:datastoreItem xmlns:ds="http://schemas.openxmlformats.org/officeDocument/2006/customXml" ds:itemID="{7380EE38-EE49-434C-8733-2955CBA6CF6B}">
   <ds:schemaRefs>
     <ds:schemaRef ds:uri="http://schemas.openxmlformats.org/officeDocument/2006/bibliography"/>
   </ds:schemaRefs>

</xml_diff>